<commit_message>
Fix typo in step 13
</commit_message>
<xml_diff>
--- a/docs/Update QSR Search.docx
+++ b/docs/Update QSR Search.docx
@@ -1,6 +1,6 @@
 
 <file path=word/document.xml><?xml version="1.0" encoding="utf-8"?>
-<w:document xmlns:wpc="http://schemas.microsoft.com/office/word/2010/wordprocessingCanvas" xmlns:cx="http://schemas.microsoft.com/office/drawing/2014/chartex" xmlns:cx1="http://schemas.microsoft.com/office/drawing/2015/9/8/chartex" xmlns:mc="http://schemas.openxmlformats.org/markup-compatibility/2006" xmlns:o="urn:schemas-microsoft-com:office:office" xmlns:r="http://schemas.openxmlformats.org/officeDocument/2006/relationships" xmlns:m="http://schemas.openxmlformats.org/officeDocument/2006/math" xmlns:v="urn:schemas-microsoft-com:vml" xmlns:wp14="http://schemas.microsoft.com/office/word/2010/wordprocessingDrawing" xmlns:wp="http://schemas.openxmlformats.org/drawingml/2006/wordprocessingDrawing" xmlns:w10="urn:schemas-microsoft-com:office:word" xmlns:w="http://schemas.openxmlformats.org/wordprocessingml/2006/main" xmlns:w14="http://schemas.microsoft.com/office/word/2010/wordml" xmlns:w15="http://schemas.microsoft.com/office/word/2012/wordml" xmlns:w16se="http://schemas.microsoft.com/office/word/2015/wordml/symex" xmlns:wpg="http://schemas.microsoft.com/office/word/2010/wordprocessingGroup" xmlns:wpi="http://schemas.microsoft.com/office/word/2010/wordprocessingInk" xmlns:wne="http://schemas.microsoft.com/office/word/2006/wordml" xmlns:wps="http://schemas.microsoft.com/office/word/2010/wordprocessingShape" mc:Ignorable="w14 w15 w16se wp14">
+<w:document xmlns:wpc="http://schemas.microsoft.com/office/word/2010/wordprocessingCanvas" xmlns:cx="http://schemas.microsoft.com/office/drawing/2014/chartex" xmlns:cx1="http://schemas.microsoft.com/office/drawing/2015/9/8/chartex" xmlns:mc="http://schemas.openxmlformats.org/markup-compatibility/2006" xmlns:o="urn:schemas-microsoft-com:office:office" xmlns:r="http://schemas.openxmlformats.org/officeDocument/2006/relationships" xmlns:m="http://schemas.openxmlformats.org/officeDocument/2006/math" xmlns:v="urn:schemas-microsoft-com:vml" xmlns:wp14="http://schemas.microsoft.com/office/word/2010/wordprocessingDrawing" xmlns:wp="http://schemas.openxmlformats.org/drawingml/2006/wordprocessingDrawing" xmlns:w10="urn:schemas-microsoft-com:office:word" xmlns:w="http://schemas.openxmlformats.org/wordprocessingml/2006/main" xmlns:w14="http://schemas.microsoft.com/office/word/2010/wordml" xmlns:w15="http://schemas.microsoft.com/office/word/2012/wordml" xmlns:w16se="http://schemas.microsoft.com/office/word/2015/wordml/symex" xmlns:wpg="http://schemas.microsoft.com/office/word/2010/wordprocessingGroup" xmlns:wpi="http://schemas.microsoft.com/office/word/2010/wordprocessingInk" xmlns:wne="http://schemas.microsoft.com/office/word/2006/wordml" xmlns:wps="http://schemas.microsoft.com/office/word/2010/wordprocessingShape" xmlns:a="http://schemas.openxmlformats.org/drawingml/2006/main" xmlns:pic="http://schemas.openxmlformats.org/drawingml/2006/picture" xmlns:a14="http://schemas.microsoft.com/office/drawing/2010/main" mc:Ignorable="w14 w15 w16se wp14">
   <w:body>
     <w:p>
       <w:pPr>
@@ -125,35 +125,37 @@
         <w:pStyle w:val="ListParagraph"/>
       </w:pPr>
       <w:r>
-        <w:rPr>
-          <w:noProof/>
-          <w:lang w:val="en-CA" w:eastAsia="en-CA"/>
-        </w:rPr>
         <w:drawing>
-          <wp:inline distT="0" distB="0" distL="0" distR="0" wp14:anchorId="78A69E25" wp14:editId="1D6270A7">
-            <wp:extent cx="4998720" cy="3404221"/>
+          <wp:inline wp14:editId="2C72A8BA" wp14:anchorId="78A69E25">
+            <wp:extent cx="4998718" cy="3404221"/>
             <wp:effectExtent l="0" t="0" r="0" b="6350"/>
-            <wp:docPr id="3" name="Picture 3"/>
+            <wp:docPr id="3" name="Picture 3" title=""/>
             <wp:cNvGraphicFramePr>
-              <a:graphicFrameLocks xmlns:a="http://schemas.openxmlformats.org/drawingml/2006/main" noChangeAspect="1"/>
+              <a:graphicFrameLocks noChangeAspect="1"/>
             </wp:cNvGraphicFramePr>
-            <a:graphic xmlns:a="http://schemas.openxmlformats.org/drawingml/2006/main">
+            <a:graphic>
               <a:graphicData uri="http://schemas.openxmlformats.org/drawingml/2006/picture">
-                <pic:pic xmlns:pic="http://schemas.openxmlformats.org/drawingml/2006/picture">
+                <pic:pic>
                   <pic:nvPicPr>
-                    <pic:cNvPr id="1" name=""/>
+                    <pic:cNvPr id="0" name="Picture 3"/>
                     <pic:cNvPicPr/>
                   </pic:nvPicPr>
                   <pic:blipFill>
-                    <a:blip r:embed="rId9"/>
+                    <a:blip r:embed="R62001ba4ed0b4288">
+                      <a:extLst>
+                        <a:ext xmlns:a="http://schemas.openxmlformats.org/drawingml/2006/main" uri="{28A0092B-C50C-407E-A947-70E740481C1C}">
+                          <a14:useLocalDpi val="0"/>
+                        </a:ext>
+                      </a:extLst>
+                    </a:blip>
                     <a:stretch>
                       <a:fillRect/>
                     </a:stretch>
                   </pic:blipFill>
                   <pic:spPr>
-                    <a:xfrm>
+                    <a:xfrm rot="0" flipH="0" flipV="0">
                       <a:off x="0" y="0"/>
-                      <a:ext cx="5029497" cy="3425181"/>
+                      <a:ext cx="4998718" cy="3404221"/>
                     </a:xfrm>
                     <a:prstGeom prst="rect">
                       <a:avLst/>
@@ -240,413 +242,37 @@
         <w:pStyle w:val="ListParagraph"/>
       </w:pPr>
       <w:r>
-        <w:rPr>
-          <w:noProof/>
-          <w:lang w:val="en-CA" w:eastAsia="en-CA"/>
-        </w:rPr>
         <w:drawing>
-          <wp:inline distT="0" distB="0" distL="0" distR="0" wp14:anchorId="34B4C33C" wp14:editId="71BA8F89">
+          <wp:inline wp14:editId="450456E7" wp14:anchorId="34B4C33C">
             <wp:extent cx="4960620" cy="2792829"/>
             <wp:effectExtent l="0" t="0" r="0" b="7620"/>
-            <wp:docPr id="4" name="Picture 4" descr="C:\Users\chienmel\AppData\Local\Temp\SNAGHTML362745a3.PNG"/>
+            <wp:docPr id="4" name="Picture 4" descr="C:\Users\chienmel\AppData\Local\Temp\SNAGHTML362745a3.PNG" title=""/>
             <wp:cNvGraphicFramePr>
-              <a:graphicFrameLocks xmlns:a="http://schemas.openxmlformats.org/drawingml/2006/main" noChangeAspect="1"/>
+              <a:graphicFrameLocks noChangeAspect="1"/>
             </wp:cNvGraphicFramePr>
-            <a:graphic xmlns:a="http://schemas.openxmlformats.org/drawingml/2006/main">
+            <a:graphic>
               <a:graphicData uri="http://schemas.openxmlformats.org/drawingml/2006/picture">
-                <pic:pic xmlns:pic="http://schemas.openxmlformats.org/drawingml/2006/picture">
+                <pic:pic>
                   <pic:nvPicPr>
-                    <pic:cNvPr id="0" name="Picture 6" descr="C:\Users\chienmel\AppData\Local\Temp\SNAGHTML362745a3.PNG"/>
-                    <pic:cNvPicPr>
-                      <a:picLocks noChangeAspect="1" noChangeArrowheads="1"/>
-                    </pic:cNvPicPr>
+                    <pic:cNvPr id="0" name="Picture 4"/>
+                    <pic:cNvPicPr/>
                   </pic:nvPicPr>
                   <pic:blipFill>
-                    <a:blip r:embed="rId10" cstate="print">
-                      <a:extLst>
+                    <a:blip r:embed="R3c8e9b422f6c489f">
+                      <a:extLst xmlns:a="http://schemas.openxmlformats.org/drawingml/2006/main">
                         <a:ext uri="{28A0092B-C50C-407E-A947-70E740481C1C}">
                           <a14:useLocalDpi xmlns:a14="http://schemas.microsoft.com/office/drawing/2010/main" val="0"/>
                         </a:ext>
                       </a:extLst>
                     </a:blip>
-                    <a:srcRect/>
-                    <a:stretch>
-                      <a:fillRect/>
-                    </a:stretch>
-                  </pic:blipFill>
-                  <pic:spPr bwMode="auto">
-                    <a:xfrm>
-                      <a:off x="0" y="0"/>
-                      <a:ext cx="5008888" cy="2820004"/>
-                    </a:xfrm>
-                    <a:prstGeom prst="rect">
-                      <a:avLst/>
-                    </a:prstGeom>
-                    <a:noFill/>
-                    <a:ln>
-                      <a:noFill/>
-                    </a:ln>
-                  </pic:spPr>
-                </pic:pic>
-              </a:graphicData>
-            </a:graphic>
-          </wp:inline>
-        </w:drawing>
-      </w:r>
-    </w:p>
-    <w:p>
-      <w:pPr>
-        <w:pStyle w:val="ListParagraph"/>
-        <w:numPr>
-          <w:ilvl w:val="0"/>
-          <w:numId w:val="1"/>
-        </w:numPr>
-      </w:pPr>
-      <w:r>
-        <w:t xml:space="preserve">Open the </w:t>
-      </w:r>
-      <w:r>
-        <w:rPr>
-          <w:b/>
-        </w:rPr>
-        <w:t>.json</w:t>
-      </w:r>
-      <w:r>
-        <w:t xml:space="preserve"> file in </w:t>
-      </w:r>
-      <w:r>
-        <w:t>the code editor</w:t>
-      </w:r>
-      <w:r>
-        <w:t xml:space="preserve"> </w:t>
-      </w:r>
-      <w:r>
-        <w:t>and copy the entire file</w:t>
-      </w:r>
-    </w:p>
-    <w:p>
-      <w:pPr>
-        <w:pStyle w:val="ListParagraph"/>
-        <w:numPr>
-          <w:ilvl w:val="0"/>
-          <w:numId w:val="1"/>
-        </w:numPr>
-        <w:rPr>
-          <w:bCs/>
-        </w:rPr>
-      </w:pPr>
-      <w:r>
-        <w:t xml:space="preserve">Open </w:t>
-      </w:r>
-      <w:r>
-        <w:rPr>
-          <w:b/>
-        </w:rPr>
-        <w:t>qsr_search.</w:t>
-      </w:r>
-      <w:r>
-        <w:rPr>
-          <w:b/>
-        </w:rPr>
-        <w:t>html</w:t>
-      </w:r>
-      <w:r>
-        <w:t xml:space="preserve"> </w:t>
-      </w:r>
-      <w:r>
-        <w:t xml:space="preserve">in </w:t>
-      </w:r>
-      <w:r>
-        <w:t>the code editor</w:t>
-      </w:r>
-      <w:r>
-        <w:t xml:space="preserve"> </w:t>
-      </w:r>
-      <w:r>
-        <w:t xml:space="preserve">and look for </w:t>
-      </w:r>
-      <w:r>
-        <w:t>“</w:t>
-      </w:r>
-      <w:r>
-        <w:rPr>
-          <w:b/>
-          <w:bCs/>
-        </w:rPr>
-        <w:t>var pages = [</w:t>
-      </w:r>
-      <w:r>
-        <w:rPr>
-          <w:bCs/>
-        </w:rPr>
-        <w:t>“</w:t>
-      </w:r>
-    </w:p>
-    <w:p>
-      <w:pPr>
-        <w:pStyle w:val="ListParagraph"/>
-        <w:numPr>
-          <w:ilvl w:val="0"/>
-          <w:numId w:val="1"/>
-        </w:numPr>
-        <w:rPr>
-          <w:bCs/>
-        </w:rPr>
-      </w:pPr>
-      <w:r>
-        <w:t>Select the text starting fro</w:t>
-      </w:r>
-      <w:r>
-        <w:t>m the opening square bracket ([)</w:t>
-      </w:r>
-      <w:r>
-        <w:t xml:space="preserve"> until the closing square b</w:t>
-      </w:r>
-      <w:r>
-        <w:t>racket (</w:t>
-      </w:r>
-      <w:r>
-        <w:rPr>
-          <w:bCs/>
-        </w:rPr>
-        <w:t>]</w:t>
-      </w:r>
-      <w:r>
-        <w:rPr>
-          <w:bCs/>
-        </w:rPr>
-        <w:t>)</w:t>
-      </w:r>
-      <w:r>
-        <w:rPr>
-          <w:bCs/>
-        </w:rPr>
-        <w:t xml:space="preserve">, </w:t>
-      </w:r>
-      <w:r>
-        <w:rPr>
-          <w:bCs/>
-        </w:rPr>
-        <w:t xml:space="preserve">but </w:t>
-      </w:r>
-      <w:r>
-        <w:rPr>
-          <w:bCs/>
-        </w:rPr>
-        <w:t xml:space="preserve">before the semicolon </w:t>
-      </w:r>
-      <w:r>
-        <w:rPr>
-          <w:bCs/>
-        </w:rPr>
-        <w:t>(</w:t>
-      </w:r>
-      <w:r>
-        <w:rPr>
-          <w:bCs/>
-        </w:rPr>
-        <w:t>;</w:t>
-      </w:r>
-      <w:r>
-        <w:rPr>
-          <w:bCs/>
-        </w:rPr>
-        <w:t>)</w:t>
-      </w:r>
-    </w:p>
-    <w:p>
-      <w:pPr>
-        <w:pStyle w:val="ListParagraph"/>
-        <w:rPr>
-          <w:bCs/>
-        </w:rPr>
-      </w:pPr>
-      <w:r>
-        <w:rPr>
-          <w:noProof/>
-          <w:lang w:val="en-CA" w:eastAsia="en-CA"/>
-        </w:rPr>
-        <w:lastRenderedPageBreak/>
-        <w:drawing>
-          <wp:inline distT="0" distB="0" distL="0" distR="0" wp14:anchorId="177A2FFC" wp14:editId="1B999BF3">
-            <wp:extent cx="4084320" cy="4822651"/>
-            <wp:effectExtent l="0" t="0" r="0" b="0"/>
-            <wp:docPr id="6" name="Picture 6" descr="C:\Users\chienmel\AppData\Local\Temp\SNAGHTML3631b824.PNG"/>
-            <wp:cNvGraphicFramePr>
-              <a:graphicFrameLocks xmlns:a="http://schemas.openxmlformats.org/drawingml/2006/main" noChangeAspect="1"/>
-            </wp:cNvGraphicFramePr>
-            <a:graphic xmlns:a="http://schemas.openxmlformats.org/drawingml/2006/main">
-              <a:graphicData uri="http://schemas.openxmlformats.org/drawingml/2006/picture">
-                <pic:pic xmlns:pic="http://schemas.openxmlformats.org/drawingml/2006/picture">
-                  <pic:nvPicPr>
-                    <pic:cNvPr id="0" name="Picture 10" descr="C:\Users\chienmel\AppData\Local\Temp\SNAGHTML3631b824.PNG"/>
-                    <pic:cNvPicPr>
-                      <a:picLocks noChangeAspect="1" noChangeArrowheads="1"/>
-                    </pic:cNvPicPr>
-                  </pic:nvPicPr>
-                  <pic:blipFill>
-                    <a:blip r:embed="rId11" cstate="print">
-                      <a:extLst>
-                        <a:ext uri="{28A0092B-C50C-407E-A947-70E740481C1C}">
-                          <a14:useLocalDpi xmlns:a14="http://schemas.microsoft.com/office/drawing/2010/main" val="0"/>
-                        </a:ext>
-                      </a:extLst>
-                    </a:blip>
-                    <a:srcRect/>
-                    <a:stretch>
-                      <a:fillRect/>
-                    </a:stretch>
-                  </pic:blipFill>
-                  <pic:spPr bwMode="auto">
-                    <a:xfrm>
-                      <a:off x="0" y="0"/>
-                      <a:ext cx="4104525" cy="4846508"/>
-                    </a:xfrm>
-                    <a:prstGeom prst="rect">
-                      <a:avLst/>
-                    </a:prstGeom>
-                    <a:noFill/>
-                    <a:ln>
-                      <a:noFill/>
-                    </a:ln>
-                  </pic:spPr>
-                </pic:pic>
-              </a:graphicData>
-            </a:graphic>
-          </wp:inline>
-        </w:drawing>
-      </w:r>
-    </w:p>
-    <w:p>
-      <w:pPr>
-        <w:pStyle w:val="ListParagraph"/>
-        <w:numPr>
-          <w:ilvl w:val="0"/>
-          <w:numId w:val="1"/>
-        </w:numPr>
-        <w:rPr>
-          <w:bCs/>
-        </w:rPr>
-      </w:pPr>
-      <w:r>
-        <w:rPr>
-          <w:bCs/>
-        </w:rPr>
-        <w:t>Paste the copied text from the .json file and optionally fix the indenting (not necessary)</w:t>
-      </w:r>
-    </w:p>
-    <w:p>
-      <w:pPr>
-        <w:pStyle w:val="ListParagraph"/>
-        <w:numPr>
-          <w:ilvl w:val="0"/>
-          <w:numId w:val="1"/>
-        </w:numPr>
-        <w:rPr>
-          <w:bCs/>
-        </w:rPr>
-      </w:pPr>
-      <w:r>
-        <w:rPr>
-          <w:bCs/>
-        </w:rPr>
-        <w:t>Save the</w:t>
-      </w:r>
-      <w:r>
-        <w:rPr>
-          <w:bCs/>
-        </w:rPr>
-        <w:t xml:space="preserve"> .json</w:t>
-      </w:r>
-      <w:r>
-        <w:rPr>
-          <w:bCs/>
-        </w:rPr>
-        <w:t xml:space="preserve"> file</w:t>
-      </w:r>
-    </w:p>
-    <w:p>
-      <w:pPr>
-        <w:pStyle w:val="ListParagraph"/>
-        <w:numPr>
-          <w:ilvl w:val="0"/>
-          <w:numId w:val="1"/>
-        </w:numPr>
-        <w:rPr>
-          <w:bCs/>
-        </w:rPr>
-      </w:pPr>
-      <w:r>
-        <w:t>In Quercus, go to the Quercus Support Resources course</w:t>
-      </w:r>
-    </w:p>
-    <w:p>
-      <w:pPr>
-        <w:pStyle w:val="ListParagraph"/>
-        <w:numPr>
-          <w:ilvl w:val="0"/>
-          <w:numId w:val="1"/>
-        </w:numPr>
-      </w:pPr>
-      <w:r>
-        <w:t xml:space="preserve">Go to Files and upload the newly edited </w:t>
-      </w:r>
-      <w:r>
-        <w:rPr>
-          <w:b/>
-        </w:rPr>
-        <w:t>qsr_search.html</w:t>
-      </w:r>
-      <w:r>
-        <w:t xml:space="preserve"> file, making sure the existing file is </w:t>
-      </w:r>
-      <w:r>
-        <w:rPr>
-          <w:b/>
-        </w:rPr>
-        <w:t>R</w:t>
-      </w:r>
-      <w:r>
-        <w:rPr>
-          <w:b/>
-        </w:rPr>
-        <w:t>eplaced</w:t>
-      </w:r>
-    </w:p>
-    <w:p>
-      <w:pPr>
-        <w:pStyle w:val="ListParagraph"/>
-      </w:pPr>
-      <w:r>
-        <w:rPr>
-          <w:noProof/>
-          <w:lang w:val="en-CA" w:eastAsia="en-CA"/>
-        </w:rPr>
-        <w:drawing>
-          <wp:inline distT="0" distB="0" distL="0" distR="0" wp14:anchorId="1B350C3A" wp14:editId="5D66A7CC">
-            <wp:extent cx="4971627" cy="2796540"/>
-            <wp:effectExtent l="0" t="0" r="635" b="3810"/>
-            <wp:docPr id="8" name="Picture 8"/>
-            <wp:cNvGraphicFramePr>
-              <a:graphicFrameLocks xmlns:a="http://schemas.openxmlformats.org/drawingml/2006/main" noChangeAspect="1"/>
-            </wp:cNvGraphicFramePr>
-            <a:graphic xmlns:a="http://schemas.openxmlformats.org/drawingml/2006/main">
-              <a:graphicData uri="http://schemas.openxmlformats.org/drawingml/2006/picture">
-                <pic:pic xmlns:pic="http://schemas.openxmlformats.org/drawingml/2006/picture">
-                  <pic:nvPicPr>
-                    <pic:cNvPr id="1" name=""/>
-                    <pic:cNvPicPr/>
-                  </pic:nvPicPr>
-                  <pic:blipFill>
-                    <a:blip r:embed="rId12"/>
                     <a:stretch>
                       <a:fillRect/>
                     </a:stretch>
                   </pic:blipFill>
                   <pic:spPr>
-                    <a:xfrm>
+                    <a:xfrm rot="0" flipH="0" flipV="0">
                       <a:off x="0" y="0"/>
-                      <a:ext cx="4975848" cy="2798914"/>
+                      <a:ext cx="4960620" cy="2792829"/>
                     </a:xfrm>
                     <a:prstGeom prst="rect">
                       <a:avLst/>
@@ -658,8 +284,6 @@
           </wp:inline>
         </w:drawing>
       </w:r>
-      <w:bookmarkStart w:id="0" w:name="_GoBack"/>
-      <w:bookmarkEnd w:id="0"/>
     </w:p>
     <w:p>
       <w:pPr>
@@ -670,11 +294,364 @@
         </w:numPr>
       </w:pPr>
       <w:r>
+        <w:t xml:space="preserve">Open the </w:t>
+      </w:r>
+      <w:r>
+        <w:rPr>
+          <w:b/>
+        </w:rPr>
+        <w:t>.json</w:t>
+      </w:r>
+      <w:r>
+        <w:t xml:space="preserve"> file in </w:t>
+      </w:r>
+      <w:r>
+        <w:t>the code editor</w:t>
+      </w:r>
+      <w:r>
+        <w:t xml:space="preserve"> </w:t>
+      </w:r>
+      <w:r>
+        <w:t>and copy the entire file</w:t>
+      </w:r>
+    </w:p>
+    <w:p>
+      <w:pPr>
+        <w:pStyle w:val="ListParagraph"/>
+        <w:numPr>
+          <w:ilvl w:val="0"/>
+          <w:numId w:val="1"/>
+        </w:numPr>
+        <w:rPr>
+          <w:bCs/>
+        </w:rPr>
+      </w:pPr>
+      <w:r>
+        <w:t xml:space="preserve">Open </w:t>
+      </w:r>
+      <w:r>
+        <w:rPr>
+          <w:b/>
+        </w:rPr>
+        <w:t>qsr_search.</w:t>
+      </w:r>
+      <w:r>
+        <w:rPr>
+          <w:b/>
+        </w:rPr>
+        <w:t>html</w:t>
+      </w:r>
+      <w:r>
+        <w:t xml:space="preserve"> </w:t>
+      </w:r>
+      <w:r>
+        <w:t xml:space="preserve">in </w:t>
+      </w:r>
+      <w:r>
+        <w:t>the code editor</w:t>
+      </w:r>
+      <w:r>
+        <w:t xml:space="preserve"> </w:t>
+      </w:r>
+      <w:r>
+        <w:t xml:space="preserve">and look for </w:t>
+      </w:r>
+      <w:r>
+        <w:t>“</w:t>
+      </w:r>
+      <w:r>
+        <w:rPr>
+          <w:b/>
+          <w:bCs/>
+        </w:rPr>
+        <w:t>var pages = [</w:t>
+      </w:r>
+      <w:r>
+        <w:rPr>
+          <w:bCs/>
+        </w:rPr>
+        <w:t>“</w:t>
+      </w:r>
+    </w:p>
+    <w:p>
+      <w:pPr>
+        <w:pStyle w:val="ListParagraph"/>
+        <w:numPr>
+          <w:ilvl w:val="0"/>
+          <w:numId w:val="1"/>
+        </w:numPr>
+        <w:rPr>
+          <w:bCs/>
+        </w:rPr>
+      </w:pPr>
+      <w:r>
+        <w:t>Select the text starting fro</w:t>
+      </w:r>
+      <w:r>
+        <w:t>m the opening square bracket ([)</w:t>
+      </w:r>
+      <w:r>
+        <w:t xml:space="preserve"> until the closing square b</w:t>
+      </w:r>
+      <w:r>
+        <w:t>racket (</w:t>
+      </w:r>
+      <w:r>
+        <w:rPr>
+          <w:bCs/>
+        </w:rPr>
+        <w:t>]</w:t>
+      </w:r>
+      <w:r>
+        <w:rPr>
+          <w:bCs/>
+        </w:rPr>
+        <w:t>)</w:t>
+      </w:r>
+      <w:r>
+        <w:rPr>
+          <w:bCs/>
+        </w:rPr>
+        <w:t xml:space="preserve">, </w:t>
+      </w:r>
+      <w:r>
+        <w:rPr>
+          <w:bCs/>
+        </w:rPr>
+        <w:t xml:space="preserve">but </w:t>
+      </w:r>
+      <w:r>
+        <w:rPr>
+          <w:bCs/>
+        </w:rPr>
+        <w:t xml:space="preserve">before the semicolon </w:t>
+      </w:r>
+      <w:r>
+        <w:rPr>
+          <w:bCs/>
+        </w:rPr>
+        <w:t>(</w:t>
+      </w:r>
+      <w:r>
+        <w:rPr>
+          <w:bCs/>
+        </w:rPr>
+        <w:t>;</w:t>
+      </w:r>
+      <w:r>
+        <w:rPr>
+          <w:bCs/>
+        </w:rPr>
+        <w:t>)</w:t>
+      </w:r>
+    </w:p>
+    <w:p>
+      <w:pPr>
+        <w:pStyle w:val="ListParagraph"/>
+        <w:rPr>
+          <w:bCs/>
+        </w:rPr>
+      </w:pPr>
+      <w:r>
+        <w:drawing>
+          <wp:inline wp14:editId="65B91DB4" wp14:anchorId="177A2FFC">
+            <wp:extent cx="4084320" cy="4822651"/>
+            <wp:effectExtent l="0" t="0" r="0" b="0"/>
+            <wp:docPr id="6" name="Picture 6" descr="C:\Users\chienmel\AppData\Local\Temp\SNAGHTML3631b824.PNG" title=""/>
+            <wp:cNvGraphicFramePr>
+              <a:graphicFrameLocks noChangeAspect="1"/>
+            </wp:cNvGraphicFramePr>
+            <a:graphic>
+              <a:graphicData uri="http://schemas.openxmlformats.org/drawingml/2006/picture">
+                <pic:pic>
+                  <pic:nvPicPr>
+                    <pic:cNvPr id="0" name="Picture 6"/>
+                    <pic:cNvPicPr/>
+                  </pic:nvPicPr>
+                  <pic:blipFill>
+                    <a:blip r:embed="R6d9d88f1c7c245b6">
+                      <a:extLst xmlns:a="http://schemas.openxmlformats.org/drawingml/2006/main">
+                        <a:ext uri="{28A0092B-C50C-407E-A947-70E740481C1C}">
+                          <a14:useLocalDpi xmlns:a14="http://schemas.microsoft.com/office/drawing/2010/main" val="0"/>
+                        </a:ext>
+                      </a:extLst>
+                    </a:blip>
+                    <a:stretch>
+                      <a:fillRect/>
+                    </a:stretch>
+                  </pic:blipFill>
+                  <pic:spPr>
+                    <a:xfrm rot="0" flipH="0" flipV="0">
+                      <a:off x="0" y="0"/>
+                      <a:ext cx="4084320" cy="4822651"/>
+                    </a:xfrm>
+                    <a:prstGeom prst="rect">
+                      <a:avLst/>
+                    </a:prstGeom>
+                  </pic:spPr>
+                </pic:pic>
+              </a:graphicData>
+            </a:graphic>
+          </wp:inline>
+        </w:drawing>
+      </w:r>
+    </w:p>
+    <w:p>
+      <w:pPr>
+        <w:pStyle w:val="ListParagraph"/>
+        <w:numPr>
+          <w:ilvl w:val="0"/>
+          <w:numId w:val="1"/>
+        </w:numPr>
+        <w:rPr>
+          <w:bCs/>
+        </w:rPr>
+      </w:pPr>
+      <w:r>
+        <w:rPr>
+          <w:bCs/>
+        </w:rPr>
+        <w:t>Paste the copied text from the .json file and optionally fix the indenting (not necessary)</w:t>
+      </w:r>
+    </w:p>
+    <w:p>
+      <w:pPr>
+        <w:pStyle w:val="ListParagraph"/>
+        <w:numPr>
+          <w:ilvl w:val="0"/>
+          <w:numId w:val="1"/>
+        </w:numPr>
+        <w:rPr/>
+      </w:pPr>
+      <w:r>
+        <w:rPr/>
+        <w:t>Save the</w:t>
+      </w:r>
+      <w:r>
+        <w:rPr/>
+        <w:t xml:space="preserve"> .</w:t>
+      </w:r>
+      <w:r>
+        <w:rPr/>
+        <w:t xml:space="preserve">html </w:t>
+      </w:r>
+      <w:r>
+        <w:rPr/>
+        <w:t>file</w:t>
+      </w:r>
+    </w:p>
+    <w:p>
+      <w:pPr>
+        <w:pStyle w:val="ListParagraph"/>
+        <w:numPr>
+          <w:ilvl w:val="0"/>
+          <w:numId w:val="1"/>
+        </w:numPr>
+        <w:rPr>
+          <w:bCs/>
+        </w:rPr>
+      </w:pPr>
+      <w:r>
+        <w:t>In Quercus, go to the Quercus Support Resources course</w:t>
+      </w:r>
+    </w:p>
+    <w:p>
+      <w:pPr>
+        <w:pStyle w:val="ListParagraph"/>
+        <w:numPr>
+          <w:ilvl w:val="0"/>
+          <w:numId w:val="1"/>
+        </w:numPr>
+      </w:pPr>
+      <w:r>
+        <w:t xml:space="preserve">Go to Files and upload the newly edited </w:t>
+      </w:r>
+      <w:r>
+        <w:rPr>
+          <w:b/>
+        </w:rPr>
+        <w:t>qsr_search.html</w:t>
+      </w:r>
+      <w:r>
+        <w:t xml:space="preserve"> file, making sure the existing file is </w:t>
+      </w:r>
+      <w:r>
+        <w:rPr>
+          <w:b/>
+        </w:rPr>
+        <w:t>R</w:t>
+      </w:r>
+      <w:r>
+        <w:rPr>
+          <w:b/>
+        </w:rPr>
+        <w:t>eplaced</w:t>
+      </w:r>
+    </w:p>
+    <w:p>
+      <w:pPr>
+        <w:pStyle w:val="ListParagraph"/>
+      </w:pPr>
+      <w:r>
+        <w:drawing>
+          <wp:inline wp14:editId="51C24223" wp14:anchorId="1B350C3A">
+            <wp:extent cx="4971625" cy="2796540"/>
+            <wp:effectExtent l="0" t="0" r="635" b="3810"/>
+            <wp:docPr id="8" name="Picture 8" title=""/>
+            <wp:cNvGraphicFramePr>
+              <a:graphicFrameLocks noChangeAspect="1"/>
+            </wp:cNvGraphicFramePr>
+            <a:graphic>
+              <a:graphicData uri="http://schemas.openxmlformats.org/drawingml/2006/picture">
+                <pic:pic>
+                  <pic:nvPicPr>
+                    <pic:cNvPr id="0" name="Picture 8"/>
+                    <pic:cNvPicPr/>
+                  </pic:nvPicPr>
+                  <pic:blipFill>
+                    <a:blip r:embed="Re029c4a467bd41a0">
+                      <a:extLst>
+                        <a:ext xmlns:a="http://schemas.openxmlformats.org/drawingml/2006/main" uri="{28A0092B-C50C-407E-A947-70E740481C1C}">
+                          <a14:useLocalDpi val="0"/>
+                        </a:ext>
+                      </a:extLst>
+                    </a:blip>
+                    <a:stretch>
+                      <a:fillRect/>
+                    </a:stretch>
+                  </pic:blipFill>
+                  <pic:spPr>
+                    <a:xfrm rot="0" flipH="0" flipV="0">
+                      <a:off x="0" y="0"/>
+                      <a:ext cx="4971625" cy="2796540"/>
+                    </a:xfrm>
+                    <a:prstGeom prst="rect">
+                      <a:avLst/>
+                    </a:prstGeom>
+                  </pic:spPr>
+                </pic:pic>
+              </a:graphicData>
+            </a:graphic>
+          </wp:inline>
+        </w:drawing>
+      </w:r>
+      <w:bookmarkStart w:name="_GoBack" w:id="0"/>
+      <w:bookmarkEnd w:id="0"/>
+    </w:p>
+    <w:p>
+      <w:pPr>
+        <w:pStyle w:val="ListParagraph"/>
+        <w:numPr>
+          <w:ilvl w:val="0"/>
+          <w:numId w:val="1"/>
+        </w:numPr>
+      </w:pPr>
+      <w:r>
         <w:t>Test the search functionality</w:t>
       </w:r>
     </w:p>
     <w:sectPr>
-      <w:pgSz w:w="12240" w:h="15840"/>
+      <w:pgSz w:w="12240" w:h="15840" w:orient="portrait"/>
       <w:pgMar w:top="720" w:right="720" w:bottom="720" w:left="720" w:header="720" w:footer="720" w:gutter="0"/>
       <w:cols w:space="720"/>
       <w:docGrid w:linePitch="360"/>
@@ -782,7 +759,7 @@
   <w:docDefaults>
     <w:rPrDefault>
       <w:rPr>
-        <w:rFonts w:asciiTheme="minorHAnsi" w:eastAsiaTheme="minorHAnsi" w:hAnsiTheme="minorHAnsi" w:cstheme="minorBidi"/>
+        <w:rFonts w:asciiTheme="minorHAnsi" w:hAnsiTheme="minorHAnsi" w:eastAsiaTheme="minorHAnsi" w:cstheme="minorBidi"/>
         <w:sz w:val="22"/>
         <w:szCs w:val="22"/>
         <w:lang w:val="en-US" w:eastAsia="en-US" w:bidi="ar-SA"/>
@@ -797,14 +774,14 @@
   <w:latentStyles w:defLockedState="0" w:defUIPriority="99" w:defSemiHidden="0" w:defUnhideWhenUsed="0" w:defQFormat="0" w:count="371">
     <w:lsdException w:name="Normal" w:uiPriority="0" w:qFormat="1"/>
     <w:lsdException w:name="heading 1" w:uiPriority="9" w:qFormat="1"/>
-    <w:lsdException w:name="heading 2" w:semiHidden="1" w:uiPriority="9" w:unhideWhenUsed="1" w:qFormat="1"/>
-    <w:lsdException w:name="heading 3" w:semiHidden="1" w:uiPriority="9" w:unhideWhenUsed="1" w:qFormat="1"/>
-    <w:lsdException w:name="heading 4" w:semiHidden="1" w:uiPriority="9" w:unhideWhenUsed="1" w:qFormat="1"/>
-    <w:lsdException w:name="heading 5" w:semiHidden="1" w:uiPriority="9" w:unhideWhenUsed="1" w:qFormat="1"/>
-    <w:lsdException w:name="heading 6" w:semiHidden="1" w:uiPriority="9" w:unhideWhenUsed="1" w:qFormat="1"/>
-    <w:lsdException w:name="heading 7" w:semiHidden="1" w:uiPriority="9" w:unhideWhenUsed="1" w:qFormat="1"/>
-    <w:lsdException w:name="heading 8" w:semiHidden="1" w:uiPriority="9" w:unhideWhenUsed="1" w:qFormat="1"/>
-    <w:lsdException w:name="heading 9" w:semiHidden="1" w:uiPriority="9" w:unhideWhenUsed="1" w:qFormat="1"/>
+    <w:lsdException w:name="heading 2" w:uiPriority="9" w:semiHidden="1" w:unhideWhenUsed="1" w:qFormat="1"/>
+    <w:lsdException w:name="heading 3" w:uiPriority="9" w:semiHidden="1" w:unhideWhenUsed="1" w:qFormat="1"/>
+    <w:lsdException w:name="heading 4" w:uiPriority="9" w:semiHidden="1" w:unhideWhenUsed="1" w:qFormat="1"/>
+    <w:lsdException w:name="heading 5" w:uiPriority="9" w:semiHidden="1" w:unhideWhenUsed="1" w:qFormat="1"/>
+    <w:lsdException w:name="heading 6" w:uiPriority="9" w:semiHidden="1" w:unhideWhenUsed="1" w:qFormat="1"/>
+    <w:lsdException w:name="heading 7" w:uiPriority="9" w:semiHidden="1" w:unhideWhenUsed="1" w:qFormat="1"/>
+    <w:lsdException w:name="heading 8" w:uiPriority="9" w:semiHidden="1" w:unhideWhenUsed="1" w:qFormat="1"/>
+    <w:lsdException w:name="heading 9" w:uiPriority="9" w:semiHidden="1" w:unhideWhenUsed="1" w:qFormat="1"/>
     <w:lsdException w:name="index 1" w:semiHidden="1" w:unhideWhenUsed="1"/>
     <w:lsdException w:name="index 2" w:semiHidden="1" w:unhideWhenUsed="1"/>
     <w:lsdException w:name="index 3" w:semiHidden="1" w:unhideWhenUsed="1"/>
@@ -814,22 +791,22 @@
     <w:lsdException w:name="index 7" w:semiHidden="1" w:unhideWhenUsed="1"/>
     <w:lsdException w:name="index 8" w:semiHidden="1" w:unhideWhenUsed="1"/>
     <w:lsdException w:name="index 9" w:semiHidden="1" w:unhideWhenUsed="1"/>
-    <w:lsdException w:name="toc 1" w:semiHidden="1" w:uiPriority="39" w:unhideWhenUsed="1"/>
-    <w:lsdException w:name="toc 2" w:semiHidden="1" w:uiPriority="39" w:unhideWhenUsed="1"/>
-    <w:lsdException w:name="toc 3" w:semiHidden="1" w:uiPriority="39" w:unhideWhenUsed="1"/>
-    <w:lsdException w:name="toc 4" w:semiHidden="1" w:uiPriority="39" w:unhideWhenUsed="1"/>
-    <w:lsdException w:name="toc 5" w:semiHidden="1" w:uiPriority="39" w:unhideWhenUsed="1"/>
-    <w:lsdException w:name="toc 6" w:semiHidden="1" w:uiPriority="39" w:unhideWhenUsed="1"/>
-    <w:lsdException w:name="toc 7" w:semiHidden="1" w:uiPriority="39" w:unhideWhenUsed="1"/>
-    <w:lsdException w:name="toc 8" w:semiHidden="1" w:uiPriority="39" w:unhideWhenUsed="1"/>
-    <w:lsdException w:name="toc 9" w:semiHidden="1" w:uiPriority="39" w:unhideWhenUsed="1"/>
+    <w:lsdException w:name="toc 1" w:uiPriority="39" w:semiHidden="1" w:unhideWhenUsed="1"/>
+    <w:lsdException w:name="toc 2" w:uiPriority="39" w:semiHidden="1" w:unhideWhenUsed="1"/>
+    <w:lsdException w:name="toc 3" w:uiPriority="39" w:semiHidden="1" w:unhideWhenUsed="1"/>
+    <w:lsdException w:name="toc 4" w:uiPriority="39" w:semiHidden="1" w:unhideWhenUsed="1"/>
+    <w:lsdException w:name="toc 5" w:uiPriority="39" w:semiHidden="1" w:unhideWhenUsed="1"/>
+    <w:lsdException w:name="toc 6" w:uiPriority="39" w:semiHidden="1" w:unhideWhenUsed="1"/>
+    <w:lsdException w:name="toc 7" w:uiPriority="39" w:semiHidden="1" w:unhideWhenUsed="1"/>
+    <w:lsdException w:name="toc 8" w:uiPriority="39" w:semiHidden="1" w:unhideWhenUsed="1"/>
+    <w:lsdException w:name="toc 9" w:uiPriority="39" w:semiHidden="1" w:unhideWhenUsed="1"/>
     <w:lsdException w:name="Normal Indent" w:semiHidden="1" w:unhideWhenUsed="1"/>
     <w:lsdException w:name="footnote text" w:semiHidden="1" w:unhideWhenUsed="1"/>
     <w:lsdException w:name="annotation text" w:semiHidden="1" w:unhideWhenUsed="1"/>
     <w:lsdException w:name="header" w:semiHidden="1" w:unhideWhenUsed="1"/>
     <w:lsdException w:name="footer" w:semiHidden="1" w:unhideWhenUsed="1"/>
     <w:lsdException w:name="index heading" w:semiHidden="1" w:unhideWhenUsed="1"/>
-    <w:lsdException w:name="caption" w:semiHidden="1" w:uiPriority="35" w:unhideWhenUsed="1" w:qFormat="1"/>
+    <w:lsdException w:name="caption" w:uiPriority="35" w:semiHidden="1" w:unhideWhenUsed="1" w:qFormat="1"/>
     <w:lsdException w:name="table of figures" w:semiHidden="1" w:unhideWhenUsed="1"/>
     <w:lsdException w:name="envelope address" w:semiHidden="1" w:unhideWhenUsed="1"/>
     <w:lsdException w:name="envelope return" w:semiHidden="1" w:unhideWhenUsed="1"/>
@@ -860,7 +837,7 @@
     <w:lsdException w:name="Title" w:uiPriority="10" w:qFormat="1"/>
     <w:lsdException w:name="Closing" w:semiHidden="1" w:unhideWhenUsed="1"/>
     <w:lsdException w:name="Signature" w:semiHidden="1" w:unhideWhenUsed="1"/>
-    <w:lsdException w:name="Default Paragraph Font" w:semiHidden="1" w:uiPriority="1" w:unhideWhenUsed="1"/>
+    <w:lsdException w:name="Default Paragraph Font" w:uiPriority="1" w:semiHidden="1" w:unhideWhenUsed="1"/>
     <w:lsdException w:name="Body Text" w:semiHidden="1" w:unhideWhenUsed="1"/>
     <w:lsdException w:name="Body Text Indent" w:semiHidden="1" w:unhideWhenUsed="1"/>
     <w:lsdException w:name="List Continue" w:semiHidden="1" w:unhideWhenUsed="1"/>
@@ -1060,8 +1037,8 @@
     <w:lsdException w:name="Subtle Reference" w:uiPriority="31" w:qFormat="1"/>
     <w:lsdException w:name="Intense Reference" w:uiPriority="32" w:qFormat="1"/>
     <w:lsdException w:name="Book Title" w:uiPriority="33" w:qFormat="1"/>
-    <w:lsdException w:name="Bibliography" w:semiHidden="1" w:uiPriority="37" w:unhideWhenUsed="1"/>
-    <w:lsdException w:name="TOC Heading" w:semiHidden="1" w:uiPriority="39" w:unhideWhenUsed="1" w:qFormat="1"/>
+    <w:lsdException w:name="Bibliography" w:uiPriority="37" w:semiHidden="1" w:unhideWhenUsed="1"/>
+    <w:lsdException w:name="TOC Heading" w:uiPriority="39" w:semiHidden="1" w:unhideWhenUsed="1" w:qFormat="1"/>
     <w:lsdException w:name="Plain Table 1" w:uiPriority="41"/>
     <w:lsdException w:name="Plain Table 2" w:uiPriority="42"/>
     <w:lsdException w:name="Plain Table 3" w:uiPriority="43"/>
@@ -1167,7 +1144,7 @@
     <w:lsdException w:name="List Table 6 Colorful Accent 6" w:uiPriority="51"/>
     <w:lsdException w:name="List Table 7 Colorful Accent 6" w:uiPriority="52"/>
   </w:latentStyles>
-  <w:style w:type="paragraph" w:default="1" w:styleId="Normal">
+  <w:style w:type="paragraph" w:styleId="Normal" w:default="1">
     <w:name w:val="Normal"/>
     <w:qFormat/>
   </w:style>
@@ -1186,7 +1163,7 @@
       <w:outlineLvl w:val="0"/>
     </w:pPr>
     <w:rPr>
-      <w:rFonts w:asciiTheme="majorHAnsi" w:eastAsiaTheme="majorEastAsia" w:hAnsiTheme="majorHAnsi" w:cstheme="majorBidi"/>
+      <w:rFonts w:asciiTheme="majorHAnsi" w:hAnsiTheme="majorHAnsi" w:eastAsiaTheme="majorEastAsia" w:cstheme="majorBidi"/>
       <w:color w:val="2F5496" w:themeColor="accent1" w:themeShade="BF"/>
       <w:sz w:val="32"/>
       <w:szCs w:val="32"/>
@@ -1208,19 +1185,19 @@
       <w:outlineLvl w:val="1"/>
     </w:pPr>
     <w:rPr>
-      <w:rFonts w:asciiTheme="majorHAnsi" w:eastAsiaTheme="majorEastAsia" w:hAnsiTheme="majorHAnsi" w:cstheme="majorBidi"/>
+      <w:rFonts w:asciiTheme="majorHAnsi" w:hAnsiTheme="majorHAnsi" w:eastAsiaTheme="majorEastAsia" w:cstheme="majorBidi"/>
       <w:color w:val="2F5496" w:themeColor="accent1" w:themeShade="BF"/>
       <w:sz w:val="26"/>
       <w:szCs w:val="26"/>
     </w:rPr>
   </w:style>
-  <w:style w:type="character" w:default="1" w:styleId="DefaultParagraphFont">
+  <w:style w:type="character" w:styleId="DefaultParagraphFont" w:default="1">
     <w:name w:val="Default Paragraph Font"/>
     <w:uiPriority w:val="1"/>
     <w:semiHidden/>
     <w:unhideWhenUsed/>
   </w:style>
-  <w:style w:type="table" w:default="1" w:styleId="TableNormal">
+  <w:style w:type="table" w:styleId="TableNormal" w:default="1">
     <w:name w:val="Normal Table"/>
     <w:uiPriority w:val="99"/>
     <w:semiHidden/>
@@ -1235,7 +1212,7 @@
       </w:tblCellMar>
     </w:tblPr>
   </w:style>
-  <w:style w:type="numbering" w:default="1" w:styleId="NoList">
+  <w:style w:type="numbering" w:styleId="NoList" w:default="1">
     <w:name w:val="No List"/>
     <w:uiPriority w:val="99"/>
     <w:semiHidden/>
@@ -1251,14 +1228,14 @@
       <w:contextualSpacing/>
     </w:pPr>
   </w:style>
-  <w:style w:type="character" w:customStyle="1" w:styleId="Heading1Char">
+  <w:style w:type="character" w:styleId="Heading1Char" w:customStyle="1">
     <w:name w:val="Heading 1 Char"/>
     <w:basedOn w:val="DefaultParagraphFont"/>
     <w:link w:val="Heading1"/>
     <w:uiPriority w:val="9"/>
     <w:rsid w:val="00C6368B"/>
     <w:rPr>
-      <w:rFonts w:asciiTheme="majorHAnsi" w:eastAsiaTheme="majorEastAsia" w:hAnsiTheme="majorHAnsi" w:cstheme="majorBidi"/>
+      <w:rFonts w:asciiTheme="majorHAnsi" w:hAnsiTheme="majorHAnsi" w:eastAsiaTheme="majorEastAsia" w:cstheme="majorBidi"/>
       <w:color w:val="2F5496" w:themeColor="accent1" w:themeShade="BF"/>
       <w:sz w:val="32"/>
       <w:szCs w:val="32"/>
@@ -1275,14 +1252,14 @@
       <w:u w:val="single"/>
     </w:rPr>
   </w:style>
-  <w:style w:type="character" w:customStyle="1" w:styleId="Heading2Char">
+  <w:style w:type="character" w:styleId="Heading2Char" w:customStyle="1">
     <w:name w:val="Heading 2 Char"/>
     <w:basedOn w:val="DefaultParagraphFont"/>
     <w:link w:val="Heading2"/>
     <w:uiPriority w:val="9"/>
     <w:rsid w:val="00C6368B"/>
     <w:rPr>
-      <w:rFonts w:asciiTheme="majorHAnsi" w:eastAsiaTheme="majorEastAsia" w:hAnsiTheme="majorHAnsi" w:cstheme="majorBidi"/>
+      <w:rFonts w:asciiTheme="majorHAnsi" w:hAnsiTheme="majorHAnsi" w:eastAsiaTheme="majorEastAsia" w:cstheme="majorBidi"/>
       <w:color w:val="2F5496" w:themeColor="accent1" w:themeShade="BF"/>
       <w:sz w:val="26"/>
       <w:szCs w:val="26"/>

</xml_diff>